<commit_message>
comit word task 7
</commit_message>
<xml_diff>
--- a/TASK7/[HDDT-Intern] Tìm hiểu nghiệp vụ HDDT– Mai Trung Tiến.docx
+++ b/TASK7/[HDDT-Intern] Tìm hiểu nghiệp vụ HDDT– Mai Trung Tiến.docx
@@ -142,6 +142,23 @@
     </w:p>
     <w:p>
       <w:pPr>
+        <w:jc w:val="left"/>
+        <w:rPr>
+          <w:rStyle w:val="Strong"/>
+          <w:rFonts w:eastAsiaTheme="majorEastAsia"/>
+          <w:sz w:val="28"/>
+          <w:szCs w:val="28"/>
+        </w:rPr>
+      </w:pPr>
+      <w:r>
+        <w:rPr>
+          <w:rStyle w:val="Strong"/>
+        </w:rPr>
+        <w:br w:type="page"/>
+      </w:r>
+    </w:p>
+    <w:p>
+      <w:pPr>
         <w:pStyle w:val="Heading1"/>
         <w:jc w:val="center"/>
       </w:pPr>
@@ -149,6 +166,7 @@
         <w:rPr>
           <w:rStyle w:val="Strong"/>
         </w:rPr>
+        <w:lastRenderedPageBreak/>
         <w:t>CÁC QUY ĐỊNH SỬ DỤNG HÓA ĐƠN ĐIỆN TỬ CẦN NẮM RÕ</w:t>
       </w:r>
     </w:p>
@@ -357,26 +375,32 @@
           <w:numId w:val="14"/>
         </w:numPr>
         <w:rPr>
+          <w:color w:val="1F1F1F"/>
+        </w:rPr>
+      </w:pPr>
+      <w:r>
+        <w:rPr>
           <w:rStyle w:val="Strong"/>
         </w:rPr>
-      </w:pPr>
-      <w:r>
-        <w:rPr>
-          <w:rStyle w:val="Strong"/>
-        </w:rPr>
         <w:t>Ký hiệu, mã của cơ quan thuế (đối với HĐĐT có mã của cơ quan thuế).</w:t>
       </w:r>
     </w:p>
-    <w:p/>
-    <w:p>
-      <w:r>
-        <w:rPr>
-          <w:rStyle w:val="Strong"/>
-        </w:rPr>
-        <w:t>Lưu ý:</w:t>
-      </w:r>
-      <w:r>
-        <w:t xml:space="preserve"> Doanh nghiệp cần cập nhật và tuân thủ các quy định mới nhất về hóa đơn điện tử để đảm bảo hoạt động kinh doanh hợp pháp.</w:t>
+    <w:p>
+      <w:r>
+        <w:t>Doanh nghiệp cần cập nhật và tuân thủ các quy định mới nhất về hóa đơn điện tử để đảm bảo hoạt động kinh doanh hợp pháp.</w:t>
+      </w:r>
+    </w:p>
+    <w:p>
+      <w:pPr>
+        <w:jc w:val="left"/>
+        <w:rPr>
+          <w:rFonts w:eastAsiaTheme="majorEastAsia"/>
+          <w:sz w:val="28"/>
+          <w:szCs w:val="28"/>
+        </w:rPr>
+      </w:pPr>
+      <w:r>
+        <w:br w:type="page"/>
       </w:r>
     </w:p>
     <w:p>
@@ -3142,6 +3166,7 @@
   <w:style w:type="character" w:default="1" w:styleId="DefaultParagraphFont">
     <w:name w:val="Default Paragraph Font"/>
     <w:uiPriority w:val="1"/>
+    <w:semiHidden/>
     <w:unhideWhenUsed/>
   </w:style>
   <w:style w:type="table" w:default="1" w:styleId="TableNormal">

</xml_diff>